<commit_message>
Added template for optical microscopes. Small edits in EVO template
</commit_message>
<xml_diff>
--- a/Templates/ZEISS_EVO25.docx
+++ b/Templates/ZEISS_EVO25.docx
@@ -2,7 +2,7 @@
 <file path=word/document.xml><?xml version="1.0" encoding="utf-8"?>
 <w:document xmlns:w="http://schemas.openxmlformats.org/wordprocessingml/2006/main" xmlns:m="http://schemas.openxmlformats.org/officeDocument/2006/math" xmlns:r="http://schemas.openxmlformats.org/officeDocument/2006/relationships" xmlns:o="urn:schemas-microsoft-com:office:office" xmlns:v="urn:schemas-microsoft-com:vml" xmlns:w10="urn:schemas-microsoft-com:office:word" xmlns:a="http://schemas.openxmlformats.org/drawingml/2006/main" xmlns:pic="http://schemas.openxmlformats.org/drawingml/2006/picture" xmlns:wp="http://schemas.openxmlformats.org/drawingml/2006/wordprocessingDrawing">
   <w:body>
-    <w:bookmarkStart w:id="31" w:name="template-zeiss-evo-25"/>
+    <w:bookmarkStart w:id="35" w:name="template-zeiss-evo-25"/>
     <w:p>
       <w:pPr>
         <w:pStyle w:val="Heading1"/>
@@ -138,6 +138,23 @@
           <w:numId w:val="1003"/>
         </w:numPr>
       </w:pPr>
+      <w:hyperlink w:anchor="correlative-microscopy">
+        <w:r>
+          <w:rPr>
+            <w:rStyle w:val="Hyperlink"/>
+          </w:rPr>
+          <w:t xml:space="preserve">Correlative microscopy</w:t>
+        </w:r>
+      </w:hyperlink>
+    </w:p>
+    <w:p>
+      <w:pPr>
+        <w:pStyle w:val="Compact"/>
+        <w:numPr>
+          <w:ilvl w:val="2"/>
+          <w:numId w:val="1003"/>
+        </w:numPr>
+      </w:pPr>
       <w:hyperlink w:anchor="commons">
         <w:r>
           <w:rPr>
@@ -155,12 +172,12 @@
           <w:numId w:val="1003"/>
         </w:numPr>
       </w:pPr>
-      <w:hyperlink w:anchor="metadata">
+      <w:hyperlink w:anchor="data--metadata">
         <w:r>
           <w:rPr>
             <w:rStyle w:val="Hyperlink"/>
           </w:rPr>
-          <w:t xml:space="preserve">Metadata</w:t>
+          <w:t xml:space="preserve">Data &amp; Metadata</w:t>
         </w:r>
       </w:hyperlink>
     </w:p>
@@ -271,9 +288,6 @@
       <w:r>
         <w:t xml:space="preserve">What to report in the method section of a paper</w:t>
       </w:r>
-      <w:r>
-        <w:br/>
-      </w:r>
     </w:p>
     <w:p>
       <w:pPr>
@@ -315,8 +329,13 @@
         <w:t xml:space="preserve">While this template is specifically targeted at images from the ZEISS SEM, I believe that it can be adapted quite easily for images acquired with other SEMs.</w:t>
       </w:r>
     </w:p>
+    <w:p>
+      <w:pPr>
+        <w:pStyle w:val="BodyText"/>
+      </w:pPr>
+    </w:p>
     <w:bookmarkEnd w:id="21"/>
-    <w:bookmarkStart w:id="30" w:name="what-and-how-to-report"/>
+    <w:bookmarkStart w:id="34" w:name="what-and-how-to-report"/>
     <w:p>
       <w:pPr>
         <w:pStyle w:val="Heading2"/>
@@ -325,7 +344,7 @@
         <w:t xml:space="preserve">What and how to report</w:t>
       </w:r>
     </w:p>
-    <w:bookmarkStart w:id="25" w:name="method-section-of-a-paper"/>
+    <w:bookmarkStart w:id="27" w:name="method-section-of-a-paper"/>
     <w:p>
       <w:pPr>
         <w:pStyle w:val="Heading3"/>
@@ -345,10 +364,27 @@
         <w:br/>
       </w:r>
       <w:r>
-        <w:t xml:space="preserve">See https://doi.org/10.1016/j.jasrep.2024.104572 for an example.</w:t>
-      </w:r>
-    </w:p>
-    <w:bookmarkStart w:id="22" w:name="sem-documentation"/>
+        <w:t xml:space="preserve">See</w:t>
+      </w:r>
+      <w:r>
+        <w:t xml:space="preserve"> </w:t>
+      </w:r>
+      <w:hyperlink r:id="rId22">
+        <w:r>
+          <w:rPr>
+            <w:rStyle w:val="Hyperlink"/>
+          </w:rPr>
+          <w:t xml:space="preserve">https://doi.org/10.1016/j.jasrep.2024.104572</w:t>
+        </w:r>
+      </w:hyperlink>
+      <w:r>
+        <w:t xml:space="preserve"> </w:t>
+      </w:r>
+      <w:r>
+        <w:t xml:space="preserve">for an example.</w:t>
+      </w:r>
+    </w:p>
+    <w:bookmarkStart w:id="23" w:name="sem-documentation"/>
     <w:p>
       <w:pPr>
         <w:pStyle w:val="Heading4"/>
@@ -473,8 +509,8 @@
         <w:t xml:space="preserve">].”</w:t>
       </w:r>
     </w:p>
-    <w:bookmarkEnd w:id="22"/>
-    <w:bookmarkStart w:id="23" w:name="eds-measurements"/>
+    <w:bookmarkEnd w:id="23"/>
+    <w:bookmarkStart w:id="24" w:name="eds-measurements"/>
     <w:p>
       <w:pPr>
         <w:pStyle w:val="Heading4"/>
@@ -563,8 +599,52 @@
         <w:t xml:space="preserve">].”</w:t>
       </w:r>
     </w:p>
-    <w:bookmarkEnd w:id="23"/>
-    <w:bookmarkStart w:id="24" w:name="commons"/>
+    <w:bookmarkEnd w:id="24"/>
+    <w:bookmarkStart w:id="25" w:name="correlative-microscopy"/>
+    <w:p>
+      <w:pPr>
+        <w:pStyle w:val="Heading4"/>
+      </w:pPr>
+      <w:r>
+        <w:t xml:space="preserve">Correlative microscopy</w:t>
+      </w:r>
+    </w:p>
+    <w:p>
+      <w:pPr>
+        <w:pStyle w:val="FirstParagraph"/>
+      </w:pPr>
+      <w:r>
+        <w:t xml:space="preserve">“The coordinate system was calibrated with the [objective(s) manufacturer and name(s) including nominal magnification(s) and numerical aperture(s)] objective on the [</w:t>
+      </w:r>
+      <w:r>
+        <w:rPr>
+          <w:i/>
+          <w:iCs/>
+        </w:rPr>
+        <w:t xml:space="preserve">digital microscope</w:t>
+      </w:r>
+      <w:r>
+        <w:t xml:space="preserve"> </w:t>
+      </w:r>
+      <w:r>
+        <w:t xml:space="preserve">and/or</w:t>
+      </w:r>
+      <w:r>
+        <w:t xml:space="preserve"> </w:t>
+      </w:r>
+      <w:r>
+        <w:rPr>
+          <w:i/>
+          <w:iCs/>
+        </w:rPr>
+        <w:t xml:space="preserve">light/confocal microscope</w:t>
+      </w:r>
+      <w:r>
+        <w:t xml:space="preserve">], and at 150x magnification on the scanning electron microscope.”</w:t>
+      </w:r>
+    </w:p>
+    <w:bookmarkEnd w:id="25"/>
+    <w:bookmarkStart w:id="26" w:name="commons"/>
     <w:p>
       <w:pPr>
         <w:pStyle w:val="Heading4"/>
@@ -591,18 +671,23 @@
         <w:t xml:space="preserve">]).”</w:t>
       </w:r>
     </w:p>
-    <w:bookmarkEnd w:id="24"/>
-    <w:bookmarkEnd w:id="25"/>
-    <w:bookmarkStart w:id="29" w:name="metadata"/>
+    <w:p>
+      <w:pPr>
+        <w:pStyle w:val="BodyText"/>
+      </w:pPr>
+    </w:p>
+    <w:bookmarkEnd w:id="26"/>
+    <w:bookmarkEnd w:id="27"/>
+    <w:bookmarkStart w:id="33" w:name="data-metadata"/>
     <w:p>
       <w:pPr>
         <w:pStyle w:val="Heading3"/>
       </w:pPr>
       <w:r>
-        <w:t xml:space="preserve">Metadata</w:t>
-      </w:r>
-    </w:p>
-    <w:bookmarkStart w:id="26" w:name="general"/>
+        <w:t xml:space="preserve">Data &amp; Metadata</w:t>
+      </w:r>
+    </w:p>
+    <w:bookmarkStart w:id="29" w:name="general"/>
     <w:p>
       <w:pPr>
         <w:pStyle w:val="Heading4"/>
@@ -622,11 +707,28 @@
         <w:br/>
       </w:r>
       <w:r>
-        <w:t xml:space="preserve">See https://doi.org/10.5281/zenodo.10074758 for an example.</w:t>
-      </w:r>
-    </w:p>
-    <w:bookmarkEnd w:id="26"/>
-    <w:bookmarkStart w:id="27" w:name="sem-images"/>
+        <w:t xml:space="preserve">See</w:t>
+      </w:r>
+      <w:r>
+        <w:t xml:space="preserve"> </w:t>
+      </w:r>
+      <w:hyperlink r:id="rId28">
+        <w:r>
+          <w:rPr>
+            <w:rStyle w:val="Hyperlink"/>
+          </w:rPr>
+          <w:t xml:space="preserve">https://doi.org/10.5281/zenodo.10074758</w:t>
+        </w:r>
+      </w:hyperlink>
+      <w:r>
+        <w:t xml:space="preserve"> </w:t>
+      </w:r>
+      <w:r>
+        <w:t xml:space="preserve">for an example.</w:t>
+      </w:r>
+    </w:p>
+    <w:bookmarkEnd w:id="29"/>
+    <w:bookmarkStart w:id="31" w:name="sem-images"/>
     <w:p>
       <w:pPr>
         <w:pStyle w:val="Heading4"/>
@@ -646,9 +748,6 @@
       <w:r>
         <w:t xml:space="preserve">Upload the full-resolution, uncompressed and unedited SEM images in TIF format.</w:t>
       </w:r>
-      <w:r>
-        <w:br/>
-      </w:r>
     </w:p>
     <w:p>
       <w:pPr>
@@ -659,7 +758,21 @@
         </w:numPr>
       </w:pPr>
       <w:r>
-        <w:t xml:space="preserve">Specify in the README: “SEM images were acquired with the software SmartSEM v.6.08 from Zeiss. All metadata (acquisition settings) are included in the TIF-files and can be retrieved using e.g. the plugin IMBalENce for ImageJ/Fiji (https://imagej.net/plugins/imbalence).</w:t>
+        <w:t xml:space="preserve">Specify in the README: “SEM images were acquired with the software SmartSEM v.6.08 from Zeiss. All metadata (acquisition settings) are included in the TIF-files and can be retrieved using e.g. the</w:t>
+      </w:r>
+      <w:r>
+        <w:t xml:space="preserve"> </w:t>
+      </w:r>
+      <w:hyperlink r:id="rId30">
+        <w:r>
+          <w:rPr>
+            <w:rStyle w:val="Hyperlink"/>
+          </w:rPr>
+          <w:t xml:space="preserve">IMBalENce plugin for ImageJ/Fiji</w:t>
+        </w:r>
+      </w:hyperlink>
+      <w:r>
+        <w:t xml:space="preserve">.</w:t>
       </w:r>
     </w:p>
     <w:p>
@@ -671,11 +784,11 @@
         </w:numPr>
       </w:pPr>
       <w:r>
-        <w:t xml:space="preserve">Also upload the overview images (*_registration.PNG) showing the location of images on the object (red rectangle). Alternatively, share the CZI files of the images calibrated with Shuttle-and-Find (correlative microscopy) and specify the details in the method and/or README.</w:t>
-      </w:r>
-    </w:p>
-    <w:bookmarkEnd w:id="27"/>
-    <w:bookmarkStart w:id="28" w:name="eds-data"/>
+        <w:t xml:space="preserve">Also upload the overview images (*_registration.PNG) showing the location of images on the object (red rectangle). Alternatively, share the CZI files of the images calibrated with Shuttle-and-Find (correlative microscopy).</w:t>
+      </w:r>
+    </w:p>
+    <w:bookmarkEnd w:id="31"/>
+    <w:bookmarkStart w:id="32" w:name="eds-data"/>
     <w:p>
       <w:pPr>
         <w:pStyle w:val="Heading4"/>
@@ -743,9 +856,6 @@
       <w:r>
         <w:t xml:space="preserve">“EDX data were acquired and processed with the software Esprit v2.3.0.997 from Bruker.”</w:t>
       </w:r>
-      <w:r>
-        <w:br/>
-      </w:r>
     </w:p>
     <w:p>
       <w:pPr>
@@ -770,9 +880,6 @@
       <w:r>
         <w:t xml:space="preserve">Explain what each data type is.</w:t>
       </w:r>
-      <w:r>
-        <w:br/>
-      </w:r>
     </w:p>
     <w:p>
       <w:pPr>
@@ -786,10 +893,10 @@
         <w:t xml:space="preserve">Detail the quantification method (alternatively in the method).</w:t>
       </w:r>
     </w:p>
-    <w:bookmarkEnd w:id="28"/>
-    <w:bookmarkEnd w:id="29"/>
-    <w:bookmarkEnd w:id="30"/>
-    <w:bookmarkEnd w:id="31"/>
+    <w:bookmarkEnd w:id="32"/>
+    <w:bookmarkEnd w:id="33"/>
+    <w:bookmarkEnd w:id="34"/>
+    <w:bookmarkEnd w:id="35"/>
     <w:sectPr/>
   </w:body>
 </w:document>

</xml_diff>

<commit_message>
Added template for CT. Slight formatting edits in other templates
</commit_message>
<xml_diff>
--- a/Templates/ZEISS_EVO25.docx
+++ b/Templates/ZEISS_EVO25.docx
@@ -2,7 +2,7 @@
 <file path=word/document.xml><?xml version="1.0" encoding="utf-8"?>
 <w:document xmlns:w="http://schemas.openxmlformats.org/wordprocessingml/2006/main" xmlns:m="http://schemas.openxmlformats.org/officeDocument/2006/math" xmlns:r="http://schemas.openxmlformats.org/officeDocument/2006/relationships" xmlns:o="urn:schemas-microsoft-com:office:office" xmlns:v="urn:schemas-microsoft-com:vml" xmlns:w10="urn:schemas-microsoft-com:office:word" xmlns:a="http://schemas.openxmlformats.org/drawingml/2006/main" xmlns:pic="http://schemas.openxmlformats.org/drawingml/2006/picture" xmlns:wp="http://schemas.openxmlformats.org/drawingml/2006/wordprocessingDrawing">
   <w:body>
-    <w:bookmarkStart w:id="35" w:name="template-zeiss-evo-25"/>
+    <w:bookmarkStart w:id="20" w:name="template-zeiss-evo-25"/>
     <w:p>
       <w:pPr>
         <w:pStyle w:val="Heading1"/>
@@ -19,31 +19,15 @@
         <w:t xml:space="preserve">By Ivan Calandra</w:t>
       </w:r>
     </w:p>
-    <w:bookmarkStart w:id="20" w:name="table-of-content"/>
-    <w:p>
-      <w:pPr>
-        <w:pStyle w:val="Heading2"/>
+    <w:bookmarkEnd w:id="20"/>
+    <w:bookmarkStart w:id="21" w:name="table-of-content"/>
+    <w:p>
+      <w:pPr>
+        <w:pStyle w:val="Heading1"/>
       </w:pPr>
       <w:r>
         <w:t xml:space="preserve">Table of content</w:t>
       </w:r>
-    </w:p>
-    <w:p>
-      <w:pPr>
-        <w:pStyle w:val="Compact"/>
-        <w:numPr>
-          <w:ilvl w:val="0"/>
-          <w:numId w:val="1001"/>
-        </w:numPr>
-      </w:pPr>
-      <w:hyperlink w:anchor="table-of-content">
-        <w:r>
-          <w:rPr>
-            <w:rStyle w:val="Hyperlink"/>
-          </w:rPr>
-          <w:t xml:space="preserve">Table of content</w:t>
-        </w:r>
-      </w:hyperlink>
     </w:p>
     <w:p>
       <w:pPr>
@@ -232,11 +216,11 @@
         </w:r>
       </w:hyperlink>
     </w:p>
-    <w:bookmarkEnd w:id="20"/>
-    <w:bookmarkStart w:id="21" w:name="introduction"/>
-    <w:p>
-      <w:pPr>
-        <w:pStyle w:val="Heading2"/>
+    <w:bookmarkEnd w:id="21"/>
+    <w:bookmarkStart w:id="22" w:name="introduction"/>
+    <w:p>
+      <w:pPr>
+        <w:pStyle w:val="Heading1"/>
       </w:pPr>
       <w:r>
         <w:t xml:space="preserve">Introduction</w:t>
@@ -334,22 +318,22 @@
         <w:pStyle w:val="BodyText"/>
       </w:pPr>
     </w:p>
-    <w:bookmarkEnd w:id="21"/>
-    <w:bookmarkStart w:id="34" w:name="what-and-how-to-report"/>
+    <w:bookmarkEnd w:id="22"/>
+    <w:bookmarkStart w:id="35" w:name="what-and-how-to-report"/>
+    <w:p>
+      <w:pPr>
+        <w:pStyle w:val="Heading1"/>
+      </w:pPr>
+      <w:r>
+        <w:t xml:space="preserve">What and how to report</w:t>
+      </w:r>
+    </w:p>
+    <w:bookmarkStart w:id="28" w:name="method-section-of-a-paper"/>
     <w:p>
       <w:pPr>
         <w:pStyle w:val="Heading2"/>
       </w:pPr>
       <w:r>
-        <w:t xml:space="preserve">What and how to report</w:t>
-      </w:r>
-    </w:p>
-    <w:bookmarkStart w:id="27" w:name="method-section-of-a-paper"/>
-    <w:p>
-      <w:pPr>
-        <w:pStyle w:val="Heading3"/>
-      </w:pPr>
-      <w:r>
         <w:t xml:space="preserve">Method section of a paper</w:t>
       </w:r>
     </w:p>
@@ -369,7 +353,7 @@
       <w:r>
         <w:t xml:space="preserve"> </w:t>
       </w:r>
-      <w:hyperlink r:id="rId22">
+      <w:hyperlink r:id="rId23">
         <w:r>
           <w:rPr>
             <w:rStyle w:val="Hyperlink"/>
@@ -384,10 +368,10 @@
         <w:t xml:space="preserve">for an example.</w:t>
       </w:r>
     </w:p>
-    <w:bookmarkStart w:id="23" w:name="sem-documentation"/>
-    <w:p>
-      <w:pPr>
-        <w:pStyle w:val="Heading4"/>
+    <w:bookmarkStart w:id="24" w:name="sem-documentation"/>
+    <w:p>
+      <w:pPr>
+        <w:pStyle w:val="Heading3"/>
       </w:pPr>
       <w:r>
         <w:t xml:space="preserve">SEM documentation</w:t>
@@ -509,11 +493,11 @@
         <w:t xml:space="preserve">].”</w:t>
       </w:r>
     </w:p>
-    <w:bookmarkEnd w:id="23"/>
-    <w:bookmarkStart w:id="24" w:name="eds-measurements"/>
-    <w:p>
-      <w:pPr>
-        <w:pStyle w:val="Heading4"/>
+    <w:bookmarkEnd w:id="24"/>
+    <w:bookmarkStart w:id="25" w:name="eds-measurements"/>
+    <w:p>
+      <w:pPr>
+        <w:pStyle w:val="Heading3"/>
       </w:pPr>
       <w:r>
         <w:t xml:space="preserve">EDS measurements</w:t>
@@ -599,11 +583,11 @@
         <w:t xml:space="preserve">].”</w:t>
       </w:r>
     </w:p>
-    <w:bookmarkEnd w:id="24"/>
-    <w:bookmarkStart w:id="25" w:name="correlative-microscopy"/>
-    <w:p>
-      <w:pPr>
-        <w:pStyle w:val="Heading4"/>
+    <w:bookmarkEnd w:id="25"/>
+    <w:bookmarkStart w:id="26" w:name="correlative-microscopy"/>
+    <w:p>
+      <w:pPr>
+        <w:pStyle w:val="Heading3"/>
       </w:pPr>
       <w:r>
         <w:t xml:space="preserve">Correlative microscopy</w:t>
@@ -643,11 +627,11 @@
         <w:t xml:space="preserve">], and at 150x magnification on the scanning electron microscope.”</w:t>
       </w:r>
     </w:p>
-    <w:bookmarkEnd w:id="25"/>
-    <w:bookmarkStart w:id="26" w:name="commons"/>
-    <w:p>
-      <w:pPr>
-        <w:pStyle w:val="Heading4"/>
+    <w:bookmarkEnd w:id="26"/>
+    <w:bookmarkStart w:id="27" w:name="commons"/>
+    <w:p>
+      <w:pPr>
+        <w:pStyle w:val="Heading3"/>
       </w:pPr>
       <w:r>
         <w:t xml:space="preserve">Commons</w:t>
@@ -676,23 +660,23 @@
         <w:pStyle w:val="BodyText"/>
       </w:pPr>
     </w:p>
-    <w:bookmarkEnd w:id="26"/>
     <w:bookmarkEnd w:id="27"/>
-    <w:bookmarkStart w:id="33" w:name="data-metadata"/>
+    <w:bookmarkEnd w:id="28"/>
+    <w:bookmarkStart w:id="34" w:name="data-metadata"/>
+    <w:p>
+      <w:pPr>
+        <w:pStyle w:val="Heading2"/>
+      </w:pPr>
+      <w:r>
+        <w:t xml:space="preserve">Data &amp; Metadata</w:t>
+      </w:r>
+    </w:p>
+    <w:bookmarkStart w:id="30" w:name="general"/>
     <w:p>
       <w:pPr>
         <w:pStyle w:val="Heading3"/>
       </w:pPr>
       <w:r>
-        <w:t xml:space="preserve">Data &amp; Metadata</w:t>
-      </w:r>
-    </w:p>
-    <w:bookmarkStart w:id="29" w:name="general"/>
-    <w:p>
-      <w:pPr>
-        <w:pStyle w:val="Heading4"/>
-      </w:pPr>
-      <w:r>
         <w:t xml:space="preserve">General</w:t>
       </w:r>
     </w:p>
@@ -712,7 +696,7 @@
       <w:r>
         <w:t xml:space="preserve"> </w:t>
       </w:r>
-      <w:hyperlink r:id="rId28">
+      <w:hyperlink r:id="rId29">
         <w:r>
           <w:rPr>
             <w:rStyle w:val="Hyperlink"/>
@@ -727,11 +711,11 @@
         <w:t xml:space="preserve">for an example.</w:t>
       </w:r>
     </w:p>
-    <w:bookmarkEnd w:id="29"/>
-    <w:bookmarkStart w:id="31" w:name="sem-images"/>
-    <w:p>
-      <w:pPr>
-        <w:pStyle w:val="Heading4"/>
+    <w:bookmarkEnd w:id="30"/>
+    <w:bookmarkStart w:id="32" w:name="sem-images"/>
+    <w:p>
+      <w:pPr>
+        <w:pStyle w:val="Heading3"/>
       </w:pPr>
       <w:r>
         <w:t xml:space="preserve">SEM images</w:t>
@@ -758,12 +742,30 @@
         </w:numPr>
       </w:pPr>
       <w:r>
-        <w:t xml:space="preserve">Specify in the README: “SEM images were acquired with the software SmartSEM v.6.08 from Zeiss. All metadata (acquisition settings) are included in the TIF-files and can be retrieved using e.g. the</w:t>
+        <w:t xml:space="preserve">Also upload the overview images (*_registration.png) showing the location of images on the object (red rectangle). Alternatively, share the CZI files of the images calibrated with Shuttle-and-Find (correlative microscopy).</w:t>
+      </w:r>
+    </w:p>
+    <w:p>
+      <w:pPr>
+        <w:pStyle w:val="Compact"/>
+        <w:numPr>
+          <w:ilvl w:val="0"/>
+          <w:numId w:val="1006"/>
+        </w:numPr>
+      </w:pPr>
+      <w:r>
+        <w:t xml:space="preserve">Specify in the README:</w:t>
       </w:r>
       <w:r>
         <w:t xml:space="preserve"> </w:t>
       </w:r>
-      <w:hyperlink r:id="rId30">
+      <w:r>
+        <w:t xml:space="preserve">“SEM images were acquired with the software SmartSEM v. [6.08] from Zeiss. All metadata (acquisition settings) are included in the TIF-files and can be retrieved using e.g. the</w:t>
+      </w:r>
+      <w:r>
+        <w:t xml:space="preserve"> </w:t>
+      </w:r>
+      <w:hyperlink r:id="rId31">
         <w:r>
           <w:rPr>
             <w:rStyle w:val="Hyperlink"/>
@@ -772,26 +774,14 @@
         </w:r>
       </w:hyperlink>
       <w:r>
-        <w:t xml:space="preserve">.</w:t>
-      </w:r>
-    </w:p>
-    <w:p>
-      <w:pPr>
-        <w:pStyle w:val="Compact"/>
-        <w:numPr>
-          <w:ilvl w:val="0"/>
-          <w:numId w:val="1006"/>
-        </w:numPr>
-      </w:pPr>
-      <w:r>
-        <w:t xml:space="preserve">Also upload the overview images (*_registration.PNG) showing the location of images on the object (red rectangle). Alternatively, share the CZI files of the images calibrated with Shuttle-and-Find (correlative microscopy).</w:t>
-      </w:r>
-    </w:p>
-    <w:bookmarkEnd w:id="31"/>
-    <w:bookmarkStart w:id="32" w:name="eds-data"/>
-    <w:p>
-      <w:pPr>
-        <w:pStyle w:val="Heading4"/>
+        <w:t xml:space="preserve">.”</w:t>
+      </w:r>
+    </w:p>
+    <w:bookmarkEnd w:id="32"/>
+    <w:bookmarkStart w:id="33" w:name="eds-data"/>
+    <w:p>
+      <w:pPr>
+        <w:pStyle w:val="Heading3"/>
       </w:pPr>
       <w:r>
         <w:t xml:space="preserve">EDS data</w:t>
@@ -854,7 +844,7 @@
         </w:numPr>
       </w:pPr>
       <w:r>
-        <w:t xml:space="preserve">“EDX data were acquired and processed with the software Esprit v2.3.0.997 from Bruker.”</w:t>
+        <w:t xml:space="preserve">“EDX data were acquired and processed with the software Esprit v. [2.3.0.997] from Bruker.”</w:t>
       </w:r>
     </w:p>
     <w:p>
@@ -893,7 +883,6 @@
         <w:t xml:space="preserve">Detail the quantification method (alternatively in the method).</w:t>
       </w:r>
     </w:p>
-    <w:bookmarkEnd w:id="32"/>
     <w:bookmarkEnd w:id="33"/>
     <w:bookmarkEnd w:id="34"/>
     <w:bookmarkEnd w:id="35"/>

</xml_diff>